<commit_message>
Updates to home page with CSS, images and styling
</commit_message>
<xml_diff>
--- a/Module 1_planning_analysis_sheet_Richard-Glynn.docx
+++ b/Module 1_planning_analysis_sheet_Richard-Glynn.docx
@@ -4840,7 +4840,7 @@
         <w:pStyle w:val="ListParagraph"/>
         <w:numPr>
           <w:ilvl w:val="0"/>
-          <w:numId w:val="34"/>
+          <w:numId w:val="35"/>
         </w:numPr>
         <w:rPr>
           <w:rFonts w:ascii="Calibri" w:eastAsiaTheme="majorEastAsia" w:hAnsi="Calibri" w:cs="Calibri"/>
@@ -5042,6 +5042,7 @@
                 <w:lang w:val="en-IE" w:eastAsia="en-GB"/>
               </w:rPr>
             </w:pPr>
+            <w:bookmarkStart w:id="2" w:name="OLE_LINK5"/>
             <w:r>
               <w:rPr>
                 <w:rFonts w:ascii="Segoe UI" w:eastAsia="Times New Roman" w:hAnsi="Segoe UI" w:cs="Segoe UI"/>
@@ -5052,6 +5053,7 @@
               </w:rPr>
               <w:t>#003366</w:t>
             </w:r>
+            <w:bookmarkEnd w:id="2"/>
           </w:p>
         </w:tc>
         <w:tc>
@@ -5624,6 +5626,354 @@
       </w:r>
     </w:p>
     <w:p/>
+    <w:p>
+      <w:pPr>
+        <w:pStyle w:val="ListParagraph"/>
+        <w:numPr>
+          <w:ilvl w:val="0"/>
+          <w:numId w:val="45"/>
+        </w:numPr>
+        <w:rPr>
+          <w:rFonts w:ascii="Calibri" w:eastAsiaTheme="majorEastAsia" w:hAnsi="Calibri" w:cs="Calibri"/>
+          <w:b/>
+          <w:bCs/>
+          <w:color w:val="365F91" w:themeColor="accent1" w:themeShade="BF"/>
+          <w:sz w:val="28"/>
+          <w:szCs w:val="28"/>
+        </w:rPr>
+      </w:pPr>
+      <w:proofErr w:type="spellStart"/>
+      <w:r>
+        <w:rPr>
+          <w:rFonts w:ascii="Calibri" w:eastAsiaTheme="majorEastAsia" w:hAnsi="Calibri" w:cs="Calibri"/>
+          <w:b/>
+          <w:bCs/>
+          <w:color w:val="365F91" w:themeColor="accent1" w:themeShade="BF"/>
+          <w:sz w:val="28"/>
+          <w:szCs w:val="28"/>
+        </w:rPr>
+        <w:t>Colour</w:t>
+      </w:r>
+      <w:proofErr w:type="spellEnd"/>
+      <w:r>
+        <w:rPr>
+          <w:rFonts w:ascii="Calibri" w:eastAsiaTheme="majorEastAsia" w:hAnsi="Calibri" w:cs="Calibri"/>
+          <w:b/>
+          <w:bCs/>
+          <w:color w:val="365F91" w:themeColor="accent1" w:themeShade="BF"/>
+          <w:sz w:val="28"/>
+          <w:szCs w:val="28"/>
+        </w:rPr>
+        <w:t xml:space="preserve"> Guidelines</w:t>
+      </w:r>
+    </w:p>
+    <w:tbl>
+      <w:tblPr>
+        <w:tblStyle w:val="TableGrid"/>
+        <w:tblW w:w="0" w:type="auto"/>
+        <w:tblLook w:val="04A0" w:firstRow="1" w:lastRow="0" w:firstColumn="1" w:lastColumn="0" w:noHBand="0" w:noVBand="1"/>
+      </w:tblPr>
+      <w:tblGrid>
+        <w:gridCol w:w="1556"/>
+        <w:gridCol w:w="2590"/>
+        <w:gridCol w:w="4484"/>
+      </w:tblGrid>
+      <w:tr>
+        <w:tc>
+          <w:tcPr>
+            <w:tcW w:w="0" w:type="auto"/>
+            <w:hideMark/>
+          </w:tcPr>
+          <w:p>
+            <w:pPr>
+              <w:rPr>
+                <w:lang w:val="en-IE" w:eastAsia="en-GB"/>
+              </w:rPr>
+            </w:pPr>
+            <w:r>
+              <w:rPr>
+                <w:lang w:val="en-IE" w:eastAsia="en-GB"/>
+              </w:rPr>
+              <w:t>Font Role</w:t>
+            </w:r>
+          </w:p>
+        </w:tc>
+        <w:tc>
+          <w:tcPr>
+            <w:tcW w:w="0" w:type="auto"/>
+            <w:hideMark/>
+          </w:tcPr>
+          <w:p>
+            <w:pPr>
+              <w:rPr>
+                <w:lang w:val="en-IE" w:eastAsia="en-GB"/>
+              </w:rPr>
+            </w:pPr>
+            <w:r>
+              <w:rPr>
+                <w:lang w:val="en-IE" w:eastAsia="en-GB"/>
+              </w:rPr>
+              <w:t>Example Font Family</w:t>
+            </w:r>
+          </w:p>
+        </w:tc>
+        <w:tc>
+          <w:tcPr>
+            <w:tcW w:w="0" w:type="auto"/>
+            <w:hideMark/>
+          </w:tcPr>
+          <w:p>
+            <w:pPr>
+              <w:rPr>
+                <w:lang w:val="en-IE" w:eastAsia="en-GB"/>
+              </w:rPr>
+            </w:pPr>
+            <w:r>
+              <w:rPr>
+                <w:lang w:val="en-IE" w:eastAsia="en-GB"/>
+              </w:rPr>
+              <w:t>Usage Rule</w:t>
+            </w:r>
+          </w:p>
+        </w:tc>
+      </w:tr>
+      <w:tr>
+        <w:tc>
+          <w:tcPr>
+            <w:tcW w:w="0" w:type="auto"/>
+            <w:hideMark/>
+          </w:tcPr>
+          <w:p>
+            <w:pPr>
+              <w:rPr>
+                <w:lang w:val="en-IE" w:eastAsia="en-GB"/>
+              </w:rPr>
+            </w:pPr>
+            <w:r>
+              <w:rPr>
+                <w:lang w:val="en-IE" w:eastAsia="en-GB"/>
+              </w:rPr>
+              <w:t>Primary</w:t>
+            </w:r>
+          </w:p>
+        </w:tc>
+        <w:tc>
+          <w:tcPr>
+            <w:tcW w:w="0" w:type="auto"/>
+            <w:hideMark/>
+          </w:tcPr>
+          <w:p>
+            <w:pPr>
+              <w:rPr>
+                <w:lang w:val="en-IE" w:eastAsia="en-GB"/>
+              </w:rPr>
+            </w:pPr>
+            <w:r>
+              <w:rPr>
+                <w:lang w:val="en-IE" w:eastAsia="en-GB"/>
+              </w:rPr>
+              <w:t>'Montserrat', Arial, sans-serif</w:t>
+            </w:r>
+          </w:p>
+        </w:tc>
+        <w:tc>
+          <w:tcPr>
+            <w:tcW w:w="0" w:type="auto"/>
+            <w:hideMark/>
+          </w:tcPr>
+          <w:p>
+            <w:pPr>
+              <w:rPr>
+                <w:lang w:val="en-IE" w:eastAsia="en-GB"/>
+              </w:rPr>
+            </w:pPr>
+            <w:r>
+              <w:rPr>
+                <w:lang w:val="en-IE" w:eastAsia="en-GB"/>
+              </w:rPr>
+              <w:t>Use for main headings, navigation, and key brand elements</w:t>
+            </w:r>
+          </w:p>
+        </w:tc>
+      </w:tr>
+      <w:tr>
+        <w:tc>
+          <w:tcPr>
+            <w:tcW w:w="0" w:type="auto"/>
+            <w:hideMark/>
+          </w:tcPr>
+          <w:p>
+            <w:pPr>
+              <w:rPr>
+                <w:lang w:val="en-IE" w:eastAsia="en-GB"/>
+              </w:rPr>
+            </w:pPr>
+            <w:r>
+              <w:rPr>
+                <w:lang w:val="en-IE" w:eastAsia="en-GB"/>
+              </w:rPr>
+              <w:t>Secondary</w:t>
+            </w:r>
+          </w:p>
+        </w:tc>
+        <w:tc>
+          <w:tcPr>
+            <w:tcW w:w="0" w:type="auto"/>
+            <w:hideMark/>
+          </w:tcPr>
+          <w:p>
+            <w:pPr>
+              <w:rPr>
+                <w:lang w:val="en-IE" w:eastAsia="en-GB"/>
+              </w:rPr>
+            </w:pPr>
+            <w:r>
+              <w:rPr>
+                <w:lang w:val="en-IE" w:eastAsia="en-GB"/>
+              </w:rPr>
+              <w:t>'Open Sans', Helvetica, sans-serif</w:t>
+            </w:r>
+          </w:p>
+        </w:tc>
+        <w:tc>
+          <w:tcPr>
+            <w:tcW w:w="0" w:type="auto"/>
+            <w:hideMark/>
+          </w:tcPr>
+          <w:p>
+            <w:pPr>
+              <w:rPr>
+                <w:lang w:val="en-IE" w:eastAsia="en-GB"/>
+              </w:rPr>
+            </w:pPr>
+            <w:r>
+              <w:rPr>
+                <w:lang w:val="en-IE" w:eastAsia="en-GB"/>
+              </w:rPr>
+              <w:t>Use for body text, subheadings, and supporting content</w:t>
+            </w:r>
+          </w:p>
+        </w:tc>
+      </w:tr>
+      <w:tr>
+        <w:tc>
+          <w:tcPr>
+            <w:tcW w:w="0" w:type="auto"/>
+            <w:hideMark/>
+          </w:tcPr>
+          <w:p>
+            <w:pPr>
+              <w:rPr>
+                <w:lang w:val="en-IE" w:eastAsia="en-GB"/>
+              </w:rPr>
+            </w:pPr>
+            <w:r>
+              <w:rPr>
+                <w:lang w:val="en-IE" w:eastAsia="en-GB"/>
+              </w:rPr>
+              <w:t>Accent/Display</w:t>
+            </w:r>
+          </w:p>
+        </w:tc>
+        <w:tc>
+          <w:tcPr>
+            <w:tcW w:w="0" w:type="auto"/>
+            <w:hideMark/>
+          </w:tcPr>
+          <w:p>
+            <w:pPr>
+              <w:rPr>
+                <w:lang w:val="en-IE" w:eastAsia="en-GB"/>
+              </w:rPr>
+            </w:pPr>
+            <w:r>
+              <w:rPr>
+                <w:lang w:val="en-IE" w:eastAsia="en-GB"/>
+              </w:rPr>
+              <w:t>'Oswald', Impact, sans-serif</w:t>
+            </w:r>
+          </w:p>
+        </w:tc>
+        <w:tc>
+          <w:tcPr>
+            <w:tcW w:w="0" w:type="auto"/>
+            <w:hideMark/>
+          </w:tcPr>
+          <w:p>
+            <w:pPr>
+              <w:rPr>
+                <w:lang w:val="en-IE" w:eastAsia="en-GB"/>
+              </w:rPr>
+            </w:pPr>
+            <w:r>
+              <w:rPr>
+                <w:lang w:val="en-IE" w:eastAsia="en-GB"/>
+              </w:rPr>
+              <w:t>Use sparingly for call-to-action, highlights, or numbers</w:t>
+            </w:r>
+          </w:p>
+        </w:tc>
+      </w:tr>
+      <w:tr>
+        <w:tc>
+          <w:tcPr>
+            <w:tcW w:w="0" w:type="auto"/>
+            <w:hideMark/>
+          </w:tcPr>
+          <w:p>
+            <w:pPr>
+              <w:rPr>
+                <w:lang w:val="en-IE" w:eastAsia="en-GB"/>
+              </w:rPr>
+            </w:pPr>
+            <w:r>
+              <w:rPr>
+                <w:lang w:val="en-IE" w:eastAsia="en-GB"/>
+              </w:rPr>
+              <w:t>Fallback</w:t>
+            </w:r>
+          </w:p>
+        </w:tc>
+        <w:tc>
+          <w:tcPr>
+            <w:tcW w:w="0" w:type="auto"/>
+            <w:hideMark/>
+          </w:tcPr>
+          <w:p>
+            <w:pPr>
+              <w:rPr>
+                <w:lang w:val="en-IE" w:eastAsia="en-GB"/>
+              </w:rPr>
+            </w:pPr>
+            <w:r>
+              <w:rPr>
+                <w:lang w:val="en-IE" w:eastAsia="en-GB"/>
+              </w:rPr>
+              <w:t>Arial, Helvetica, sans-serif</w:t>
+            </w:r>
+          </w:p>
+        </w:tc>
+        <w:tc>
+          <w:tcPr>
+            <w:tcW w:w="0" w:type="auto"/>
+            <w:hideMark/>
+          </w:tcPr>
+          <w:p>
+            <w:pPr>
+              <w:rPr>
+                <w:lang w:val="en-IE" w:eastAsia="en-GB"/>
+              </w:rPr>
+            </w:pPr>
+            <w:r>
+              <w:rPr>
+                <w:lang w:val="en-IE" w:eastAsia="en-GB"/>
+              </w:rPr>
+              <w:t>Always include generic fallbacks for cross-browser compatibility</w:t>
+            </w:r>
+          </w:p>
+        </w:tc>
+      </w:tr>
+    </w:tbl>
     <w:p/>
     <w:p/>
     <w:p/>
@@ -5819,6 +6169,96 @@
     </w:lvl>
   </w:abstractNum>
   <w:abstractNum w:abstractNumId="9" w15:restartNumberingAfterBreak="0">
+    <w:nsid w:val="03BB3A08"/>
+    <w:multiLevelType w:val="multilevel"/>
+    <w:tmpl w:val="EA38248E"/>
+    <w:styleLink w:val="CurrentList5"/>
+    <w:lvl w:ilvl="0">
+      <w:start w:val="4"/>
+      <w:numFmt w:val="decimal"/>
+      <w:lvlText w:val="%1."/>
+      <w:lvlJc w:val="left"/>
+      <w:pPr>
+        <w:ind w:left="1080" w:hanging="360"/>
+      </w:pPr>
+      <w:rPr>
+        <w:rFonts w:hint="default"/>
+      </w:rPr>
+    </w:lvl>
+    <w:lvl w:ilvl="1">
+      <w:start w:val="1"/>
+      <w:numFmt w:val="lowerLetter"/>
+      <w:lvlText w:val="%2."/>
+      <w:lvlJc w:val="left"/>
+      <w:pPr>
+        <w:ind w:left="1800" w:hanging="360"/>
+      </w:pPr>
+    </w:lvl>
+    <w:lvl w:ilvl="2">
+      <w:start w:val="1"/>
+      <w:numFmt w:val="lowerRoman"/>
+      <w:lvlText w:val="%3."/>
+      <w:lvlJc w:val="right"/>
+      <w:pPr>
+        <w:ind w:left="2520" w:hanging="180"/>
+      </w:pPr>
+    </w:lvl>
+    <w:lvl w:ilvl="3">
+      <w:start w:val="1"/>
+      <w:numFmt w:val="decimal"/>
+      <w:lvlText w:val="%4."/>
+      <w:lvlJc w:val="left"/>
+      <w:pPr>
+        <w:ind w:left="3240" w:hanging="360"/>
+      </w:pPr>
+    </w:lvl>
+    <w:lvl w:ilvl="4">
+      <w:start w:val="1"/>
+      <w:numFmt w:val="lowerLetter"/>
+      <w:lvlText w:val="%5."/>
+      <w:lvlJc w:val="left"/>
+      <w:pPr>
+        <w:ind w:left="3960" w:hanging="360"/>
+      </w:pPr>
+    </w:lvl>
+    <w:lvl w:ilvl="5">
+      <w:start w:val="1"/>
+      <w:numFmt w:val="lowerRoman"/>
+      <w:lvlText w:val="%6."/>
+      <w:lvlJc w:val="right"/>
+      <w:pPr>
+        <w:ind w:left="4680" w:hanging="180"/>
+      </w:pPr>
+    </w:lvl>
+    <w:lvl w:ilvl="6">
+      <w:start w:val="1"/>
+      <w:numFmt w:val="decimal"/>
+      <w:lvlText w:val="%7."/>
+      <w:lvlJc w:val="left"/>
+      <w:pPr>
+        <w:ind w:left="5400" w:hanging="360"/>
+      </w:pPr>
+    </w:lvl>
+    <w:lvl w:ilvl="7">
+      <w:start w:val="1"/>
+      <w:numFmt w:val="lowerLetter"/>
+      <w:lvlText w:val="%8."/>
+      <w:lvlJc w:val="left"/>
+      <w:pPr>
+        <w:ind w:left="6120" w:hanging="360"/>
+      </w:pPr>
+    </w:lvl>
+    <w:lvl w:ilvl="8">
+      <w:start w:val="1"/>
+      <w:numFmt w:val="lowerRoman"/>
+      <w:lvlText w:val="%9."/>
+      <w:lvlJc w:val="right"/>
+      <w:pPr>
+        <w:ind w:left="6840" w:hanging="180"/>
+      </w:pPr>
+    </w:lvl>
+  </w:abstractNum>
+  <w:abstractNum w:abstractNumId="10" w15:restartNumberingAfterBreak="0">
     <w:nsid w:val="057B5ED7"/>
     <w:multiLevelType w:val="hybridMultilevel"/>
     <w:tmpl w:val="B80ACBAE"/>
@@ -5907,10 +6347,10 @@
       </w:pPr>
     </w:lvl>
   </w:abstractNum>
-  <w:abstractNum w:abstractNumId="10" w15:restartNumberingAfterBreak="0">
+  <w:abstractNum w:abstractNumId="11" w15:restartNumberingAfterBreak="0">
     <w:nsid w:val="05DE3DD8"/>
     <w:multiLevelType w:val="hybridMultilevel"/>
-    <w:tmpl w:val="773A59AE"/>
+    <w:tmpl w:val="8E7A4DA8"/>
     <w:lvl w:ilvl="0" w:tplc="9C784496">
       <w:start w:val="1"/>
       <w:numFmt w:val="decimal"/>
@@ -5996,7 +6436,7 @@
       </w:pPr>
     </w:lvl>
   </w:abstractNum>
-  <w:abstractNum w:abstractNumId="11" w15:restartNumberingAfterBreak="0">
+  <w:abstractNum w:abstractNumId="12" w15:restartNumberingAfterBreak="0">
     <w:nsid w:val="0EA33434"/>
     <w:multiLevelType w:val="hybridMultilevel"/>
     <w:tmpl w:val="79B6DF48"/>
@@ -6085,7 +6525,97 @@
       </w:pPr>
     </w:lvl>
   </w:abstractNum>
-  <w:abstractNum w:abstractNumId="12" w15:restartNumberingAfterBreak="0">
+  <w:abstractNum w:abstractNumId="13" w15:restartNumberingAfterBreak="0">
+    <w:nsid w:val="11632A9D"/>
+    <w:multiLevelType w:val="multilevel"/>
+    <w:tmpl w:val="F9B2BD82"/>
+    <w:styleLink w:val="CurrentList7"/>
+    <w:lvl w:ilvl="0">
+      <w:start w:val="1"/>
+      <w:numFmt w:val="decimal"/>
+      <w:lvlText w:val="%1."/>
+      <w:lvlJc w:val="left"/>
+      <w:pPr>
+        <w:ind w:left="720" w:hanging="360"/>
+      </w:pPr>
+      <w:rPr>
+        <w:rFonts w:hint="default"/>
+      </w:rPr>
+    </w:lvl>
+    <w:lvl w:ilvl="1">
+      <w:start w:val="1"/>
+      <w:numFmt w:val="lowerLetter"/>
+      <w:lvlText w:val="%2."/>
+      <w:lvlJc w:val="left"/>
+      <w:pPr>
+        <w:ind w:left="1440" w:hanging="360"/>
+      </w:pPr>
+    </w:lvl>
+    <w:lvl w:ilvl="2">
+      <w:start w:val="1"/>
+      <w:numFmt w:val="lowerRoman"/>
+      <w:lvlText w:val="%3."/>
+      <w:lvlJc w:val="right"/>
+      <w:pPr>
+        <w:ind w:left="2160" w:hanging="180"/>
+      </w:pPr>
+    </w:lvl>
+    <w:lvl w:ilvl="3">
+      <w:start w:val="1"/>
+      <w:numFmt w:val="decimal"/>
+      <w:lvlText w:val="%4."/>
+      <w:lvlJc w:val="left"/>
+      <w:pPr>
+        <w:ind w:left="2880" w:hanging="360"/>
+      </w:pPr>
+    </w:lvl>
+    <w:lvl w:ilvl="4">
+      <w:start w:val="1"/>
+      <w:numFmt w:val="lowerLetter"/>
+      <w:lvlText w:val="%5."/>
+      <w:lvlJc w:val="left"/>
+      <w:pPr>
+        <w:ind w:left="3600" w:hanging="360"/>
+      </w:pPr>
+    </w:lvl>
+    <w:lvl w:ilvl="5">
+      <w:start w:val="1"/>
+      <w:numFmt w:val="lowerRoman"/>
+      <w:lvlText w:val="%6."/>
+      <w:lvlJc w:val="right"/>
+      <w:pPr>
+        <w:ind w:left="4320" w:hanging="180"/>
+      </w:pPr>
+    </w:lvl>
+    <w:lvl w:ilvl="6">
+      <w:start w:val="1"/>
+      <w:numFmt w:val="decimal"/>
+      <w:lvlText w:val="%7."/>
+      <w:lvlJc w:val="left"/>
+      <w:pPr>
+        <w:ind w:left="5040" w:hanging="360"/>
+      </w:pPr>
+    </w:lvl>
+    <w:lvl w:ilvl="7">
+      <w:start w:val="1"/>
+      <w:numFmt w:val="lowerLetter"/>
+      <w:lvlText w:val="%8."/>
+      <w:lvlJc w:val="left"/>
+      <w:pPr>
+        <w:ind w:left="5760" w:hanging="360"/>
+      </w:pPr>
+    </w:lvl>
+    <w:lvl w:ilvl="8">
+      <w:start w:val="1"/>
+      <w:numFmt w:val="lowerRoman"/>
+      <w:lvlText w:val="%9."/>
+      <w:lvlJc w:val="right"/>
+      <w:pPr>
+        <w:ind w:left="6480" w:hanging="180"/>
+      </w:pPr>
+    </w:lvl>
+  </w:abstractNum>
+  <w:abstractNum w:abstractNumId="14" w15:restartNumberingAfterBreak="0">
     <w:nsid w:val="11A87D1D"/>
     <w:multiLevelType w:val="hybridMultilevel"/>
     <w:tmpl w:val="50505B70"/>
@@ -6198,7 +6728,7 @@
       </w:rPr>
     </w:lvl>
   </w:abstractNum>
-  <w:abstractNum w:abstractNumId="13" w15:restartNumberingAfterBreak="0">
+  <w:abstractNum w:abstractNumId="15" w15:restartNumberingAfterBreak="0">
     <w:nsid w:val="17F24AB0"/>
     <w:multiLevelType w:val="hybridMultilevel"/>
     <w:tmpl w:val="F6E8AF28"/>
@@ -6311,7 +6841,97 @@
       </w:rPr>
     </w:lvl>
   </w:abstractNum>
-  <w:abstractNum w:abstractNumId="14" w15:restartNumberingAfterBreak="0">
+  <w:abstractNum w:abstractNumId="16" w15:restartNumberingAfterBreak="0">
+    <w:nsid w:val="191A378D"/>
+    <w:multiLevelType w:val="multilevel"/>
+    <w:tmpl w:val="5D8646F8"/>
+    <w:styleLink w:val="CurrentList4"/>
+    <w:lvl w:ilvl="0">
+      <w:start w:val="4"/>
+      <w:numFmt w:val="decimal"/>
+      <w:lvlText w:val="%1."/>
+      <w:lvlJc w:val="left"/>
+      <w:pPr>
+        <w:ind w:left="1080" w:hanging="360"/>
+      </w:pPr>
+      <w:rPr>
+        <w:rFonts w:hint="default"/>
+      </w:rPr>
+    </w:lvl>
+    <w:lvl w:ilvl="1">
+      <w:start w:val="1"/>
+      <w:numFmt w:val="lowerLetter"/>
+      <w:lvlText w:val="%2."/>
+      <w:lvlJc w:val="left"/>
+      <w:pPr>
+        <w:ind w:left="1800" w:hanging="360"/>
+      </w:pPr>
+    </w:lvl>
+    <w:lvl w:ilvl="2">
+      <w:start w:val="1"/>
+      <w:numFmt w:val="lowerRoman"/>
+      <w:lvlText w:val="%3."/>
+      <w:lvlJc w:val="right"/>
+      <w:pPr>
+        <w:ind w:left="2520" w:hanging="180"/>
+      </w:pPr>
+    </w:lvl>
+    <w:lvl w:ilvl="3">
+      <w:start w:val="1"/>
+      <w:numFmt w:val="decimal"/>
+      <w:lvlText w:val="%4."/>
+      <w:lvlJc w:val="left"/>
+      <w:pPr>
+        <w:ind w:left="3240" w:hanging="360"/>
+      </w:pPr>
+    </w:lvl>
+    <w:lvl w:ilvl="4">
+      <w:start w:val="1"/>
+      <w:numFmt w:val="lowerLetter"/>
+      <w:lvlText w:val="%5."/>
+      <w:lvlJc w:val="left"/>
+      <w:pPr>
+        <w:ind w:left="3960" w:hanging="360"/>
+      </w:pPr>
+    </w:lvl>
+    <w:lvl w:ilvl="5">
+      <w:start w:val="1"/>
+      <w:numFmt w:val="lowerRoman"/>
+      <w:lvlText w:val="%6."/>
+      <w:lvlJc w:val="right"/>
+      <w:pPr>
+        <w:ind w:left="4680" w:hanging="180"/>
+      </w:pPr>
+    </w:lvl>
+    <w:lvl w:ilvl="6">
+      <w:start w:val="1"/>
+      <w:numFmt w:val="decimal"/>
+      <w:lvlText w:val="%7."/>
+      <w:lvlJc w:val="left"/>
+      <w:pPr>
+        <w:ind w:left="5400" w:hanging="360"/>
+      </w:pPr>
+    </w:lvl>
+    <w:lvl w:ilvl="7">
+      <w:start w:val="1"/>
+      <w:numFmt w:val="lowerLetter"/>
+      <w:lvlText w:val="%8."/>
+      <w:lvlJc w:val="left"/>
+      <w:pPr>
+        <w:ind w:left="6120" w:hanging="360"/>
+      </w:pPr>
+    </w:lvl>
+    <w:lvl w:ilvl="8">
+      <w:start w:val="1"/>
+      <w:numFmt w:val="lowerRoman"/>
+      <w:lvlText w:val="%9."/>
+      <w:lvlJc w:val="right"/>
+      <w:pPr>
+        <w:ind w:left="6840" w:hanging="180"/>
+      </w:pPr>
+    </w:lvl>
+  </w:abstractNum>
+  <w:abstractNum w:abstractNumId="17" w15:restartNumberingAfterBreak="0">
     <w:nsid w:val="195B61EA"/>
     <w:multiLevelType w:val="hybridMultilevel"/>
     <w:tmpl w:val="4788AB88"/>
@@ -6400,7 +7020,7 @@
       </w:pPr>
     </w:lvl>
   </w:abstractNum>
-  <w:abstractNum w:abstractNumId="15" w15:restartNumberingAfterBreak="0">
+  <w:abstractNum w:abstractNumId="18" w15:restartNumberingAfterBreak="0">
     <w:nsid w:val="208F491C"/>
     <w:multiLevelType w:val="hybridMultilevel"/>
     <w:tmpl w:val="1274427A"/>
@@ -6489,7 +7109,7 @@
       </w:pPr>
     </w:lvl>
   </w:abstractNum>
-  <w:abstractNum w:abstractNumId="16" w15:restartNumberingAfterBreak="0">
+  <w:abstractNum w:abstractNumId="19" w15:restartNumberingAfterBreak="0">
     <w:nsid w:val="214F0FDA"/>
     <w:multiLevelType w:val="hybridMultilevel"/>
     <w:tmpl w:val="299E05B2"/>
@@ -6578,7 +7198,7 @@
       </w:pPr>
     </w:lvl>
   </w:abstractNum>
-  <w:abstractNum w:abstractNumId="17" w15:restartNumberingAfterBreak="0">
+  <w:abstractNum w:abstractNumId="20" w15:restartNumberingAfterBreak="0">
     <w:nsid w:val="224577B4"/>
     <w:multiLevelType w:val="hybridMultilevel"/>
     <w:tmpl w:val="9726138E"/>
@@ -6667,7 +7287,97 @@
       </w:pPr>
     </w:lvl>
   </w:abstractNum>
-  <w:abstractNum w:abstractNumId="18" w15:restartNumberingAfterBreak="0">
+  <w:abstractNum w:abstractNumId="21" w15:restartNumberingAfterBreak="0">
+    <w:nsid w:val="23BF1B48"/>
+    <w:multiLevelType w:val="multilevel"/>
+    <w:tmpl w:val="2C287E9C"/>
+    <w:styleLink w:val="CurrentList6"/>
+    <w:lvl w:ilvl="0">
+      <w:start w:val="1"/>
+      <w:numFmt w:val="decimal"/>
+      <w:lvlText w:val="%1."/>
+      <w:lvlJc w:val="left"/>
+      <w:pPr>
+        <w:ind w:left="720" w:hanging="360"/>
+      </w:pPr>
+      <w:rPr>
+        <w:rFonts w:hint="default"/>
+      </w:rPr>
+    </w:lvl>
+    <w:lvl w:ilvl="1">
+      <w:start w:val="1"/>
+      <w:numFmt w:val="lowerLetter"/>
+      <w:lvlText w:val="%2."/>
+      <w:lvlJc w:val="left"/>
+      <w:pPr>
+        <w:ind w:left="1440" w:hanging="360"/>
+      </w:pPr>
+    </w:lvl>
+    <w:lvl w:ilvl="2">
+      <w:start w:val="1"/>
+      <w:numFmt w:val="lowerRoman"/>
+      <w:lvlText w:val="%3."/>
+      <w:lvlJc w:val="right"/>
+      <w:pPr>
+        <w:ind w:left="2160" w:hanging="180"/>
+      </w:pPr>
+    </w:lvl>
+    <w:lvl w:ilvl="3">
+      <w:start w:val="1"/>
+      <w:numFmt w:val="decimal"/>
+      <w:lvlText w:val="%4."/>
+      <w:lvlJc w:val="left"/>
+      <w:pPr>
+        <w:ind w:left="2880" w:hanging="360"/>
+      </w:pPr>
+    </w:lvl>
+    <w:lvl w:ilvl="4">
+      <w:start w:val="1"/>
+      <w:numFmt w:val="lowerLetter"/>
+      <w:lvlText w:val="%5."/>
+      <w:lvlJc w:val="left"/>
+      <w:pPr>
+        <w:ind w:left="3600" w:hanging="360"/>
+      </w:pPr>
+    </w:lvl>
+    <w:lvl w:ilvl="5">
+      <w:start w:val="1"/>
+      <w:numFmt w:val="lowerRoman"/>
+      <w:lvlText w:val="%6."/>
+      <w:lvlJc w:val="right"/>
+      <w:pPr>
+        <w:ind w:left="4320" w:hanging="180"/>
+      </w:pPr>
+    </w:lvl>
+    <w:lvl w:ilvl="6">
+      <w:start w:val="1"/>
+      <w:numFmt w:val="decimal"/>
+      <w:lvlText w:val="%7."/>
+      <w:lvlJc w:val="left"/>
+      <w:pPr>
+        <w:ind w:left="5040" w:hanging="360"/>
+      </w:pPr>
+    </w:lvl>
+    <w:lvl w:ilvl="7">
+      <w:start w:val="1"/>
+      <w:numFmt w:val="lowerLetter"/>
+      <w:lvlText w:val="%8."/>
+      <w:lvlJc w:val="left"/>
+      <w:pPr>
+        <w:ind w:left="5760" w:hanging="360"/>
+      </w:pPr>
+    </w:lvl>
+    <w:lvl w:ilvl="8">
+      <w:start w:val="1"/>
+      <w:numFmt w:val="lowerRoman"/>
+      <w:lvlText w:val="%9."/>
+      <w:lvlJc w:val="right"/>
+      <w:pPr>
+        <w:ind w:left="6480" w:hanging="180"/>
+      </w:pPr>
+    </w:lvl>
+  </w:abstractNum>
+  <w:abstractNum w:abstractNumId="22" w15:restartNumberingAfterBreak="0">
     <w:nsid w:val="253E7479"/>
     <w:multiLevelType w:val="hybridMultilevel"/>
     <w:tmpl w:val="2C287E9C"/>
@@ -6756,7 +7466,7 @@
       </w:pPr>
     </w:lvl>
   </w:abstractNum>
-  <w:abstractNum w:abstractNumId="19" w15:restartNumberingAfterBreak="0">
+  <w:abstractNum w:abstractNumId="23" w15:restartNumberingAfterBreak="0">
     <w:nsid w:val="2A3D130D"/>
     <w:multiLevelType w:val="hybridMultilevel"/>
     <w:tmpl w:val="1618F578"/>
@@ -6845,7 +7555,7 @@
       </w:pPr>
     </w:lvl>
   </w:abstractNum>
-  <w:abstractNum w:abstractNumId="20" w15:restartNumberingAfterBreak="0">
+  <w:abstractNum w:abstractNumId="24" w15:restartNumberingAfterBreak="0">
     <w:nsid w:val="30002669"/>
     <w:multiLevelType w:val="hybridMultilevel"/>
     <w:tmpl w:val="9462F3C2"/>
@@ -6934,7 +7644,97 @@
       </w:pPr>
     </w:lvl>
   </w:abstractNum>
-  <w:abstractNum w:abstractNumId="21" w15:restartNumberingAfterBreak="0">
+  <w:abstractNum w:abstractNumId="25" w15:restartNumberingAfterBreak="0">
+    <w:nsid w:val="31AA112B"/>
+    <w:multiLevelType w:val="multilevel"/>
+    <w:tmpl w:val="667294B2"/>
+    <w:styleLink w:val="CurrentList3"/>
+    <w:lvl w:ilvl="0">
+      <w:start w:val="1"/>
+      <w:numFmt w:val="decimal"/>
+      <w:lvlText w:val="%1."/>
+      <w:lvlJc w:val="left"/>
+      <w:pPr>
+        <w:ind w:left="1080" w:hanging="360"/>
+      </w:pPr>
+      <w:rPr>
+        <w:rFonts w:hint="default"/>
+      </w:rPr>
+    </w:lvl>
+    <w:lvl w:ilvl="1">
+      <w:start w:val="1"/>
+      <w:numFmt w:val="lowerLetter"/>
+      <w:lvlText w:val="%2."/>
+      <w:lvlJc w:val="left"/>
+      <w:pPr>
+        <w:ind w:left="1800" w:hanging="360"/>
+      </w:pPr>
+    </w:lvl>
+    <w:lvl w:ilvl="2">
+      <w:start w:val="1"/>
+      <w:numFmt w:val="lowerRoman"/>
+      <w:lvlText w:val="%3."/>
+      <w:lvlJc w:val="right"/>
+      <w:pPr>
+        <w:ind w:left="2520" w:hanging="180"/>
+      </w:pPr>
+    </w:lvl>
+    <w:lvl w:ilvl="3">
+      <w:start w:val="1"/>
+      <w:numFmt w:val="decimal"/>
+      <w:lvlText w:val="%4."/>
+      <w:lvlJc w:val="left"/>
+      <w:pPr>
+        <w:ind w:left="3240" w:hanging="360"/>
+      </w:pPr>
+    </w:lvl>
+    <w:lvl w:ilvl="4">
+      <w:start w:val="1"/>
+      <w:numFmt w:val="lowerLetter"/>
+      <w:lvlText w:val="%5."/>
+      <w:lvlJc w:val="left"/>
+      <w:pPr>
+        <w:ind w:left="3960" w:hanging="360"/>
+      </w:pPr>
+    </w:lvl>
+    <w:lvl w:ilvl="5">
+      <w:start w:val="1"/>
+      <w:numFmt w:val="lowerRoman"/>
+      <w:lvlText w:val="%6."/>
+      <w:lvlJc w:val="right"/>
+      <w:pPr>
+        <w:ind w:left="4680" w:hanging="180"/>
+      </w:pPr>
+    </w:lvl>
+    <w:lvl w:ilvl="6">
+      <w:start w:val="1"/>
+      <w:numFmt w:val="decimal"/>
+      <w:lvlText w:val="%7."/>
+      <w:lvlJc w:val="left"/>
+      <w:pPr>
+        <w:ind w:left="5400" w:hanging="360"/>
+      </w:pPr>
+    </w:lvl>
+    <w:lvl w:ilvl="7">
+      <w:start w:val="1"/>
+      <w:numFmt w:val="lowerLetter"/>
+      <w:lvlText w:val="%8."/>
+      <w:lvlJc w:val="left"/>
+      <w:pPr>
+        <w:ind w:left="6120" w:hanging="360"/>
+      </w:pPr>
+    </w:lvl>
+    <w:lvl w:ilvl="8">
+      <w:start w:val="1"/>
+      <w:numFmt w:val="lowerRoman"/>
+      <w:lvlText w:val="%9."/>
+      <w:lvlJc w:val="right"/>
+      <w:pPr>
+        <w:ind w:left="6840" w:hanging="180"/>
+      </w:pPr>
+    </w:lvl>
+  </w:abstractNum>
+  <w:abstractNum w:abstractNumId="26" w15:restartNumberingAfterBreak="0">
     <w:nsid w:val="334646D6"/>
     <w:multiLevelType w:val="hybridMultilevel"/>
     <w:tmpl w:val="04D8370E"/>
@@ -7023,7 +7823,97 @@
       </w:pPr>
     </w:lvl>
   </w:abstractNum>
-  <w:abstractNum w:abstractNumId="22" w15:restartNumberingAfterBreak="0">
+  <w:abstractNum w:abstractNumId="27" w15:restartNumberingAfterBreak="0">
+    <w:nsid w:val="355B27BD"/>
+    <w:multiLevelType w:val="multilevel"/>
+    <w:tmpl w:val="EB9A2150"/>
+    <w:styleLink w:val="CurrentList8"/>
+    <w:lvl w:ilvl="0">
+      <w:start w:val="1"/>
+      <w:numFmt w:val="decimal"/>
+      <w:lvlText w:val="%1."/>
+      <w:lvlJc w:val="left"/>
+      <w:pPr>
+        <w:ind w:left="720" w:hanging="360"/>
+      </w:pPr>
+      <w:rPr>
+        <w:rFonts w:hint="default"/>
+      </w:rPr>
+    </w:lvl>
+    <w:lvl w:ilvl="1">
+      <w:start w:val="1"/>
+      <w:numFmt w:val="lowerLetter"/>
+      <w:lvlText w:val="%2."/>
+      <w:lvlJc w:val="left"/>
+      <w:pPr>
+        <w:ind w:left="1440" w:hanging="360"/>
+      </w:pPr>
+    </w:lvl>
+    <w:lvl w:ilvl="2">
+      <w:start w:val="1"/>
+      <w:numFmt w:val="lowerRoman"/>
+      <w:lvlText w:val="%3."/>
+      <w:lvlJc w:val="right"/>
+      <w:pPr>
+        <w:ind w:left="2160" w:hanging="180"/>
+      </w:pPr>
+    </w:lvl>
+    <w:lvl w:ilvl="3">
+      <w:start w:val="1"/>
+      <w:numFmt w:val="decimal"/>
+      <w:lvlText w:val="%4."/>
+      <w:lvlJc w:val="left"/>
+      <w:pPr>
+        <w:ind w:left="2880" w:hanging="360"/>
+      </w:pPr>
+    </w:lvl>
+    <w:lvl w:ilvl="4">
+      <w:start w:val="1"/>
+      <w:numFmt w:val="lowerLetter"/>
+      <w:lvlText w:val="%5."/>
+      <w:lvlJc w:val="left"/>
+      <w:pPr>
+        <w:ind w:left="3600" w:hanging="360"/>
+      </w:pPr>
+    </w:lvl>
+    <w:lvl w:ilvl="5">
+      <w:start w:val="1"/>
+      <w:numFmt w:val="lowerRoman"/>
+      <w:lvlText w:val="%6."/>
+      <w:lvlJc w:val="right"/>
+      <w:pPr>
+        <w:ind w:left="4320" w:hanging="180"/>
+      </w:pPr>
+    </w:lvl>
+    <w:lvl w:ilvl="6">
+      <w:start w:val="1"/>
+      <w:numFmt w:val="decimal"/>
+      <w:lvlText w:val="%7."/>
+      <w:lvlJc w:val="left"/>
+      <w:pPr>
+        <w:ind w:left="5040" w:hanging="360"/>
+      </w:pPr>
+    </w:lvl>
+    <w:lvl w:ilvl="7">
+      <w:start w:val="1"/>
+      <w:numFmt w:val="lowerLetter"/>
+      <w:lvlText w:val="%8."/>
+      <w:lvlJc w:val="left"/>
+      <w:pPr>
+        <w:ind w:left="5760" w:hanging="360"/>
+      </w:pPr>
+    </w:lvl>
+    <w:lvl w:ilvl="8">
+      <w:start w:val="1"/>
+      <w:numFmt w:val="lowerRoman"/>
+      <w:lvlText w:val="%9."/>
+      <w:lvlJc w:val="right"/>
+      <w:pPr>
+        <w:ind w:left="6480" w:hanging="180"/>
+      </w:pPr>
+    </w:lvl>
+  </w:abstractNum>
+  <w:abstractNum w:abstractNumId="28" w15:restartNumberingAfterBreak="0">
     <w:nsid w:val="393D2A5A"/>
     <w:multiLevelType w:val="hybridMultilevel"/>
     <w:tmpl w:val="E1D42D22"/>
@@ -7109,7 +7999,7 @@
       </w:pPr>
     </w:lvl>
   </w:abstractNum>
-  <w:abstractNum w:abstractNumId="23" w15:restartNumberingAfterBreak="0">
+  <w:abstractNum w:abstractNumId="29" w15:restartNumberingAfterBreak="0">
     <w:nsid w:val="430A0C86"/>
     <w:multiLevelType w:val="hybridMultilevel"/>
     <w:tmpl w:val="5B6EF602"/>
@@ -7195,7 +8085,7 @@
       </w:pPr>
     </w:lvl>
   </w:abstractNum>
-  <w:abstractNum w:abstractNumId="24" w15:restartNumberingAfterBreak="0">
+  <w:abstractNum w:abstractNumId="30" w15:restartNumberingAfterBreak="0">
     <w:nsid w:val="439C7AFA"/>
     <w:multiLevelType w:val="multilevel"/>
     <w:tmpl w:val="28BC2ED6"/>
@@ -7282,7 +8172,7 @@
       </w:pPr>
     </w:lvl>
   </w:abstractNum>
-  <w:abstractNum w:abstractNumId="25" w15:restartNumberingAfterBreak="0">
+  <w:abstractNum w:abstractNumId="31" w15:restartNumberingAfterBreak="0">
     <w:nsid w:val="4C2F767F"/>
     <w:multiLevelType w:val="hybridMultilevel"/>
     <w:tmpl w:val="5B6EF602"/>
@@ -7368,7 +8258,7 @@
       </w:pPr>
     </w:lvl>
   </w:abstractNum>
-  <w:abstractNum w:abstractNumId="26" w15:restartNumberingAfterBreak="0">
+  <w:abstractNum w:abstractNumId="32" w15:restartNumberingAfterBreak="0">
     <w:nsid w:val="4C703291"/>
     <w:multiLevelType w:val="hybridMultilevel"/>
     <w:tmpl w:val="41E091EE"/>
@@ -7481,7 +8371,96 @@
       </w:rPr>
     </w:lvl>
   </w:abstractNum>
-  <w:abstractNum w:abstractNumId="27" w15:restartNumberingAfterBreak="0">
+  <w:abstractNum w:abstractNumId="33" w15:restartNumberingAfterBreak="0">
+    <w:nsid w:val="4DDB0A44"/>
+    <w:multiLevelType w:val="hybridMultilevel"/>
+    <w:tmpl w:val="7E40F77C"/>
+    <w:lvl w:ilvl="0" w:tplc="FFFFFFFF">
+      <w:start w:val="4"/>
+      <w:numFmt w:val="decimal"/>
+      <w:lvlText w:val="%1."/>
+      <w:lvlJc w:val="left"/>
+      <w:pPr>
+        <w:ind w:left="1080" w:hanging="360"/>
+      </w:pPr>
+      <w:rPr>
+        <w:rFonts w:hint="default"/>
+      </w:rPr>
+    </w:lvl>
+    <w:lvl w:ilvl="1" w:tplc="FFFFFFFF" w:tentative="1">
+      <w:start w:val="1"/>
+      <w:numFmt w:val="lowerLetter"/>
+      <w:lvlText w:val="%2."/>
+      <w:lvlJc w:val="left"/>
+      <w:pPr>
+        <w:ind w:left="1800" w:hanging="360"/>
+      </w:pPr>
+    </w:lvl>
+    <w:lvl w:ilvl="2" w:tplc="FFFFFFFF" w:tentative="1">
+      <w:start w:val="1"/>
+      <w:numFmt w:val="lowerRoman"/>
+      <w:lvlText w:val="%3."/>
+      <w:lvlJc w:val="right"/>
+      <w:pPr>
+        <w:ind w:left="2520" w:hanging="180"/>
+      </w:pPr>
+    </w:lvl>
+    <w:lvl w:ilvl="3" w:tplc="FFFFFFFF" w:tentative="1">
+      <w:start w:val="1"/>
+      <w:numFmt w:val="decimal"/>
+      <w:lvlText w:val="%4."/>
+      <w:lvlJc w:val="left"/>
+      <w:pPr>
+        <w:ind w:left="3240" w:hanging="360"/>
+      </w:pPr>
+    </w:lvl>
+    <w:lvl w:ilvl="4" w:tplc="FFFFFFFF" w:tentative="1">
+      <w:start w:val="1"/>
+      <w:numFmt w:val="lowerLetter"/>
+      <w:lvlText w:val="%5."/>
+      <w:lvlJc w:val="left"/>
+      <w:pPr>
+        <w:ind w:left="3960" w:hanging="360"/>
+      </w:pPr>
+    </w:lvl>
+    <w:lvl w:ilvl="5" w:tplc="FFFFFFFF" w:tentative="1">
+      <w:start w:val="1"/>
+      <w:numFmt w:val="lowerRoman"/>
+      <w:lvlText w:val="%6."/>
+      <w:lvlJc w:val="right"/>
+      <w:pPr>
+        <w:ind w:left="4680" w:hanging="180"/>
+      </w:pPr>
+    </w:lvl>
+    <w:lvl w:ilvl="6" w:tplc="FFFFFFFF" w:tentative="1">
+      <w:start w:val="1"/>
+      <w:numFmt w:val="decimal"/>
+      <w:lvlText w:val="%7."/>
+      <w:lvlJc w:val="left"/>
+      <w:pPr>
+        <w:ind w:left="5400" w:hanging="360"/>
+      </w:pPr>
+    </w:lvl>
+    <w:lvl w:ilvl="7" w:tplc="FFFFFFFF" w:tentative="1">
+      <w:start w:val="1"/>
+      <w:numFmt w:val="lowerLetter"/>
+      <w:lvlText w:val="%8."/>
+      <w:lvlJc w:val="left"/>
+      <w:pPr>
+        <w:ind w:left="6120" w:hanging="360"/>
+      </w:pPr>
+    </w:lvl>
+    <w:lvl w:ilvl="8" w:tplc="FFFFFFFF" w:tentative="1">
+      <w:start w:val="1"/>
+      <w:numFmt w:val="lowerRoman"/>
+      <w:lvlText w:val="%9."/>
+      <w:lvlJc w:val="right"/>
+      <w:pPr>
+        <w:ind w:left="6840" w:hanging="180"/>
+      </w:pPr>
+    </w:lvl>
+  </w:abstractNum>
+  <w:abstractNum w:abstractNumId="34" w15:restartNumberingAfterBreak="0">
     <w:nsid w:val="4ED62015"/>
     <w:multiLevelType w:val="hybridMultilevel"/>
     <w:tmpl w:val="78E68430"/>
@@ -7567,7 +8546,7 @@
       </w:pPr>
     </w:lvl>
   </w:abstractNum>
-  <w:abstractNum w:abstractNumId="28" w15:restartNumberingAfterBreak="0">
+  <w:abstractNum w:abstractNumId="35" w15:restartNumberingAfterBreak="0">
     <w:nsid w:val="56D3256E"/>
     <w:multiLevelType w:val="hybridMultilevel"/>
     <w:tmpl w:val="6B04D048"/>
@@ -7656,7 +8635,7 @@
       </w:pPr>
     </w:lvl>
   </w:abstractNum>
-  <w:abstractNum w:abstractNumId="29" w15:restartNumberingAfterBreak="0">
+  <w:abstractNum w:abstractNumId="36" w15:restartNumberingAfterBreak="0">
     <w:nsid w:val="62023414"/>
     <w:multiLevelType w:val="hybridMultilevel"/>
     <w:tmpl w:val="5846E7B8"/>
@@ -7745,12 +8724,12 @@
       </w:pPr>
     </w:lvl>
   </w:abstractNum>
-  <w:abstractNum w:abstractNumId="30" w15:restartNumberingAfterBreak="0">
+  <w:abstractNum w:abstractNumId="37" w15:restartNumberingAfterBreak="0">
     <w:nsid w:val="67004127"/>
     <w:multiLevelType w:val="hybridMultilevel"/>
-    <w:tmpl w:val="7638D356"/>
-    <w:lvl w:ilvl="0" w:tplc="FF447A2C">
-      <w:start w:val="1"/>
+    <w:tmpl w:val="7E40F77C"/>
+    <w:lvl w:ilvl="0" w:tplc="436E4478">
+      <w:start w:val="4"/>
       <w:numFmt w:val="decimal"/>
       <w:lvlText w:val="%1."/>
       <w:lvlJc w:val="left"/>
@@ -7834,7 +8813,7 @@
       </w:pPr>
     </w:lvl>
   </w:abstractNum>
-  <w:abstractNum w:abstractNumId="31" w15:restartNumberingAfterBreak="0">
+  <w:abstractNum w:abstractNumId="38" w15:restartNumberingAfterBreak="0">
     <w:nsid w:val="6B7A70DF"/>
     <w:multiLevelType w:val="hybridMultilevel"/>
     <w:tmpl w:val="E312D79A"/>
@@ -7920,7 +8899,7 @@
       </w:pPr>
     </w:lvl>
   </w:abstractNum>
-  <w:abstractNum w:abstractNumId="32" w15:restartNumberingAfterBreak="0">
+  <w:abstractNum w:abstractNumId="39" w15:restartNumberingAfterBreak="0">
     <w:nsid w:val="70C91496"/>
     <w:multiLevelType w:val="multilevel"/>
     <w:tmpl w:val="C8DEA090"/>
@@ -8069,7 +9048,7 @@
       </w:rPr>
     </w:lvl>
   </w:abstractNum>
-  <w:abstractNum w:abstractNumId="33" w15:restartNumberingAfterBreak="0">
+  <w:abstractNum w:abstractNumId="40" w15:restartNumberingAfterBreak="0">
     <w:nsid w:val="79865600"/>
     <w:multiLevelType w:val="hybridMultilevel"/>
     <w:tmpl w:val="C1C2E664"/>
@@ -8158,7 +9137,7 @@
       </w:pPr>
     </w:lvl>
   </w:abstractNum>
-  <w:abstractNum w:abstractNumId="34" w15:restartNumberingAfterBreak="0">
+  <w:abstractNum w:abstractNumId="41" w15:restartNumberingAfterBreak="0">
     <w:nsid w:val="7AA2787D"/>
     <w:multiLevelType w:val="multilevel"/>
     <w:tmpl w:val="D4B0129C"/>
@@ -8245,7 +9224,7 @@
       </w:pPr>
     </w:lvl>
   </w:abstractNum>
-  <w:abstractNum w:abstractNumId="35" w15:restartNumberingAfterBreak="0">
+  <w:abstractNum w:abstractNumId="42" w15:restartNumberingAfterBreak="0">
     <w:nsid w:val="7B72208F"/>
     <w:multiLevelType w:val="hybridMultilevel"/>
     <w:tmpl w:val="4336E68A"/>
@@ -8362,61 +9341,61 @@
     <w:abstractNumId w:val="0"/>
   </w:num>
   <w:num w:numId="10" w16cid:durableId="391931274">
-    <w:abstractNumId w:val="14"/>
+    <w:abstractNumId w:val="17"/>
   </w:num>
   <w:num w:numId="11" w16cid:durableId="1859848421">
+    <w:abstractNumId w:val="38"/>
+  </w:num>
+  <w:num w:numId="12" w16cid:durableId="302196493">
     <w:abstractNumId w:val="31"/>
   </w:num>
-  <w:num w:numId="12" w16cid:durableId="302196493">
-    <w:abstractNumId w:val="25"/>
-  </w:num>
   <w:num w:numId="13" w16cid:durableId="589508822">
-    <w:abstractNumId w:val="22"/>
+    <w:abstractNumId w:val="28"/>
   </w:num>
   <w:num w:numId="14" w16cid:durableId="819731095">
-    <w:abstractNumId w:val="27"/>
+    <w:abstractNumId w:val="34"/>
   </w:num>
   <w:num w:numId="15" w16cid:durableId="639726339">
+    <w:abstractNumId w:val="30"/>
+  </w:num>
+  <w:num w:numId="16" w16cid:durableId="859316973">
+    <w:abstractNumId w:val="41"/>
+  </w:num>
+  <w:num w:numId="17" w16cid:durableId="1036811846">
+    <w:abstractNumId w:val="19"/>
+  </w:num>
+  <w:num w:numId="18" w16cid:durableId="1466001526">
     <w:abstractNumId w:val="24"/>
   </w:num>
-  <w:num w:numId="16" w16cid:durableId="859316973">
-    <w:abstractNumId w:val="34"/>
+  <w:num w:numId="19" w16cid:durableId="1072967198">
+    <w:abstractNumId w:val="10"/>
   </w:num>
-  <w:num w:numId="17" w16cid:durableId="1036811846">
-    <w:abstractNumId w:val="16"/>
+  <w:num w:numId="20" w16cid:durableId="441190149">
+    <w:abstractNumId w:val="26"/>
   </w:num>
-  <w:num w:numId="18" w16cid:durableId="1466001526">
+  <w:num w:numId="21" w16cid:durableId="969869949">
+    <w:abstractNumId w:val="40"/>
+  </w:num>
+  <w:num w:numId="22" w16cid:durableId="896817284">
+    <w:abstractNumId w:val="12"/>
+  </w:num>
+  <w:num w:numId="23" w16cid:durableId="830297010">
+    <w:abstractNumId w:val="42"/>
+  </w:num>
+  <w:num w:numId="24" w16cid:durableId="1792284435">
+    <w:abstractNumId w:val="36"/>
+  </w:num>
+  <w:num w:numId="25" w16cid:durableId="382142332">
     <w:abstractNumId w:val="20"/>
   </w:num>
-  <w:num w:numId="19" w16cid:durableId="1072967198">
-    <w:abstractNumId w:val="9"/>
-  </w:num>
-  <w:num w:numId="20" w16cid:durableId="441190149">
-    <w:abstractNumId w:val="21"/>
-  </w:num>
-  <w:num w:numId="21" w16cid:durableId="969869949">
-    <w:abstractNumId w:val="33"/>
-  </w:num>
-  <w:num w:numId="22" w16cid:durableId="896817284">
-    <w:abstractNumId w:val="11"/>
-  </w:num>
-  <w:num w:numId="23" w16cid:durableId="830297010">
-    <w:abstractNumId w:val="35"/>
-  </w:num>
-  <w:num w:numId="24" w16cid:durableId="1792284435">
-    <w:abstractNumId w:val="29"/>
-  </w:num>
-  <w:num w:numId="25" w16cid:durableId="382142332">
-    <w:abstractNumId w:val="17"/>
-  </w:num>
   <w:num w:numId="26" w16cid:durableId="848642776">
-    <w:abstractNumId w:val="15"/>
+    <w:abstractNumId w:val="18"/>
   </w:num>
   <w:num w:numId="27" w16cid:durableId="2004891097">
-    <w:abstractNumId w:val="19"/>
+    <w:abstractNumId w:val="23"/>
   </w:num>
   <w:num w:numId="28" w16cid:durableId="1788616274">
-    <w:abstractNumId w:val="17"/>
+    <w:abstractNumId w:val="20"/>
     <w:lvlOverride w:ilvl="0">
       <w:startOverride w:val="1"/>
     </w:lvlOverride>
@@ -8446,7 +9425,7 @@
     </w:lvlOverride>
   </w:num>
   <w:num w:numId="29" w16cid:durableId="1190140190">
-    <w:abstractNumId w:val="29"/>
+    <w:abstractNumId w:val="36"/>
     <w:lvlOverride w:ilvl="0">
       <w:startOverride w:val="1"/>
     </w:lvlOverride>
@@ -8476,7 +9455,7 @@
     </w:lvlOverride>
   </w:num>
   <w:num w:numId="30" w16cid:durableId="1767536051">
-    <w:abstractNumId w:val="15"/>
+    <w:abstractNumId w:val="18"/>
     <w:lvlOverride w:ilvl="0">
       <w:startOverride w:val="1"/>
     </w:lvlOverride>
@@ -8506,7 +9485,7 @@
     </w:lvlOverride>
   </w:num>
   <w:num w:numId="31" w16cid:durableId="1109086219">
-    <w:abstractNumId w:val="19"/>
+    <w:abstractNumId w:val="23"/>
     <w:lvlOverride w:ilvl="0">
       <w:startOverride w:val="1"/>
     </w:lvlOverride>
@@ -8536,7 +9515,7 @@
     </w:lvlOverride>
   </w:num>
   <w:num w:numId="32" w16cid:durableId="253712860">
-    <w:abstractNumId w:val="35"/>
+    <w:abstractNumId w:val="42"/>
     <w:lvlOverride w:ilvl="0">
       <w:startOverride w:val="1"/>
     </w:lvlOverride>
@@ -8566,31 +9545,52 @@
     </w:lvlOverride>
   </w:num>
   <w:num w:numId="33" w16cid:durableId="283002235">
-    <w:abstractNumId w:val="23"/>
+    <w:abstractNumId w:val="29"/>
   </w:num>
   <w:num w:numId="34" w16cid:durableId="1674213974">
-    <w:abstractNumId w:val="30"/>
+    <w:abstractNumId w:val="37"/>
   </w:num>
   <w:num w:numId="35" w16cid:durableId="759637569">
-    <w:abstractNumId w:val="10"/>
+    <w:abstractNumId w:val="11"/>
   </w:num>
   <w:num w:numId="36" w16cid:durableId="944076744">
-    <w:abstractNumId w:val="18"/>
+    <w:abstractNumId w:val="22"/>
   </w:num>
   <w:num w:numId="37" w16cid:durableId="440151937">
-    <w:abstractNumId w:val="12"/>
+    <w:abstractNumId w:val="14"/>
   </w:num>
   <w:num w:numId="38" w16cid:durableId="1431701037">
+    <w:abstractNumId w:val="15"/>
+  </w:num>
+  <w:num w:numId="39" w16cid:durableId="1431778169">
+    <w:abstractNumId w:val="35"/>
+  </w:num>
+  <w:num w:numId="40" w16cid:durableId="756947708">
+    <w:abstractNumId w:val="39"/>
+  </w:num>
+  <w:num w:numId="41" w16cid:durableId="1837375661">
+    <w:abstractNumId w:val="32"/>
+  </w:num>
+  <w:num w:numId="42" w16cid:durableId="1080786797">
+    <w:abstractNumId w:val="25"/>
+  </w:num>
+  <w:num w:numId="43" w16cid:durableId="1706177550">
+    <w:abstractNumId w:val="16"/>
+  </w:num>
+  <w:num w:numId="44" w16cid:durableId="2062098123">
+    <w:abstractNumId w:val="9"/>
+  </w:num>
+  <w:num w:numId="45" w16cid:durableId="2051880854">
+    <w:abstractNumId w:val="33"/>
+  </w:num>
+  <w:num w:numId="46" w16cid:durableId="1251427336">
+    <w:abstractNumId w:val="21"/>
+  </w:num>
+  <w:num w:numId="47" w16cid:durableId="2065368450">
     <w:abstractNumId w:val="13"/>
   </w:num>
-  <w:num w:numId="39" w16cid:durableId="1431778169">
-    <w:abstractNumId w:val="28"/>
-  </w:num>
-  <w:num w:numId="40" w16cid:durableId="756947708">
-    <w:abstractNumId w:val="32"/>
-  </w:num>
-  <w:num w:numId="41" w16cid:durableId="1837375661">
-    <w:abstractNumId w:val="26"/>
+  <w:num w:numId="48" w16cid:durableId="903294967">
+    <w:abstractNumId w:val="27"/>
   </w:num>
 </w:numbering>
 </file>
@@ -20097,6 +21097,66 @@
       <w:shd w:val="clear" w:color="auto" w:fill="E1DFDD"/>
     </w:rPr>
   </w:style>
+  <w:style w:type="numbering" w:customStyle="1" w:styleId="CurrentList3">
+    <w:name w:val="Current List3"/>
+    <w:uiPriority w:val="99"/>
+    <w:rsid w:val="00F14D46"/>
+    <w:pPr>
+      <w:numPr>
+        <w:numId w:val="42"/>
+      </w:numPr>
+    </w:pPr>
+  </w:style>
+  <w:style w:type="numbering" w:customStyle="1" w:styleId="CurrentList4">
+    <w:name w:val="Current List4"/>
+    <w:uiPriority w:val="99"/>
+    <w:rsid w:val="00F14D46"/>
+    <w:pPr>
+      <w:numPr>
+        <w:numId w:val="43"/>
+      </w:numPr>
+    </w:pPr>
+  </w:style>
+  <w:style w:type="numbering" w:customStyle="1" w:styleId="CurrentList5">
+    <w:name w:val="Current List5"/>
+    <w:uiPriority w:val="99"/>
+    <w:rsid w:val="00F14D46"/>
+    <w:pPr>
+      <w:numPr>
+        <w:numId w:val="44"/>
+      </w:numPr>
+    </w:pPr>
+  </w:style>
+  <w:style w:type="numbering" w:customStyle="1" w:styleId="CurrentList6">
+    <w:name w:val="Current List6"/>
+    <w:uiPriority w:val="99"/>
+    <w:rsid w:val="00F14D46"/>
+    <w:pPr>
+      <w:numPr>
+        <w:numId w:val="46"/>
+      </w:numPr>
+    </w:pPr>
+  </w:style>
+  <w:style w:type="numbering" w:customStyle="1" w:styleId="CurrentList7">
+    <w:name w:val="Current List7"/>
+    <w:uiPriority w:val="99"/>
+    <w:rsid w:val="00F14D46"/>
+    <w:pPr>
+      <w:numPr>
+        <w:numId w:val="47"/>
+      </w:numPr>
+    </w:pPr>
+  </w:style>
+  <w:style w:type="numbering" w:customStyle="1" w:styleId="CurrentList8">
+    <w:name w:val="Current List8"/>
+    <w:uiPriority w:val="99"/>
+    <w:rsid w:val="00F14D46"/>
+    <w:pPr>
+      <w:numPr>
+        <w:numId w:val="48"/>
+      </w:numPr>
+    </w:pPr>
+  </w:style>
 </w:styles>
 </file>
 

</xml_diff>